<commit_message>
Update readme and self assessment
</commit_message>
<xml_diff>
--- a/self-assessment.docx
+++ b/self-assessment.docx
@@ -43,19 +43,8 @@
           <w:sz w:val="22"/>
           <w:szCs w:val="22"/>
         </w:rPr>
-        <w:t xml:space="preserve">insert team name </w:t>
+        <w:t>Magpie</w:t>
       </w:r>
-      <w:proofErr w:type="gramStart"/>
-      <w:r>
-        <w:rPr>
-          <w:i/>
-          <w:iCs/>
-          <w:sz w:val="22"/>
-          <w:szCs w:val="22"/>
-        </w:rPr>
-        <w:t>here</w:t>
-      </w:r>
-      <w:proofErr w:type="gramEnd"/>
     </w:p>
     <w:p>
       <w:pPr>
@@ -132,17 +121,17 @@
     <w:tbl>
       <w:tblPr>
         <w:tblStyle w:val="TableGrid"/>
-        <w:tblW w:w="0" w:type="auto"/>
+        <w:tblW w:w="10060" w:type="dxa"/>
         <w:tblLook w:val="04A0" w:firstRow="1" w:lastRow="0" w:firstColumn="1" w:lastColumn="0" w:noHBand="0" w:noVBand="1"/>
       </w:tblPr>
       <w:tblGrid>
-        <w:gridCol w:w="4505"/>
-        <w:gridCol w:w="4505"/>
+        <w:gridCol w:w="2830"/>
+        <w:gridCol w:w="7230"/>
       </w:tblGrid>
       <w:tr>
         <w:tc>
           <w:tcPr>
-            <w:tcW w:w="4505" w:type="dxa"/>
+            <w:tcW w:w="2830" w:type="dxa"/>
             <w:shd w:val="clear" w:color="auto" w:fill="BFBFBF" w:themeFill="background1" w:themeFillShade="BF"/>
           </w:tcPr>
           <w:p>
@@ -167,7 +156,7 @@
         </w:tc>
         <w:tc>
           <w:tcPr>
-            <w:tcW w:w="4505" w:type="dxa"/>
+            <w:tcW w:w="7230" w:type="dxa"/>
             <w:shd w:val="clear" w:color="auto" w:fill="BFBFBF" w:themeFill="background1" w:themeFillShade="BF"/>
           </w:tcPr>
           <w:p>
@@ -194,7 +183,7 @@
       <w:tr>
         <w:tc>
           <w:tcPr>
-            <w:tcW w:w="4505" w:type="dxa"/>
+            <w:tcW w:w="2830" w:type="dxa"/>
             <w:vMerge w:val="restart"/>
             <w:shd w:val="clear" w:color="auto" w:fill="E7E6E6" w:themeFill="background2"/>
           </w:tcPr>
@@ -242,7 +231,7 @@
         </w:tc>
         <w:tc>
           <w:tcPr>
-            <w:tcW w:w="4505" w:type="dxa"/>
+            <w:tcW w:w="7230" w:type="dxa"/>
             <w:shd w:val="clear" w:color="auto" w:fill="E7E6E6" w:themeFill="background2"/>
           </w:tcPr>
           <w:p>
@@ -289,8 +278,55 @@
                 <w:sz w:val="22"/>
                 <w:szCs w:val="22"/>
               </w:rPr>
-              <w:t>A home screen gives users the option to sign-up or login (URL/)</w:t>
-            </w:r>
+              <w:t xml:space="preserve">A home screen gives users the option to sign-up or </w:t>
+            </w:r>
+            <w:proofErr w:type="gramStart"/>
+            <w:r>
+              <w:rPr>
+                <w:i/>
+                <w:iCs/>
+                <w:color w:val="767171" w:themeColor="background2" w:themeShade="80"/>
+                <w:sz w:val="22"/>
+                <w:szCs w:val="22"/>
+              </w:rPr>
+              <w:t>login</w:t>
+            </w:r>
+            <w:proofErr w:type="gramEnd"/>
+          </w:p>
+          <w:p>
+            <w:pPr>
+              <w:pStyle w:val="ListParagraph"/>
+              <w:ind w:left="360"/>
+              <w:rPr>
+                <w:i/>
+                <w:iCs/>
+                <w:color w:val="767171" w:themeColor="background2" w:themeShade="80"/>
+                <w:sz w:val="22"/>
+                <w:szCs w:val="22"/>
+              </w:rPr>
+            </w:pPr>
+            <w:r>
+              <w:rPr>
+                <w:i/>
+                <w:iCs/>
+                <w:color w:val="767171" w:themeColor="background2" w:themeShade="80"/>
+                <w:sz w:val="22"/>
+                <w:szCs w:val="22"/>
+              </w:rPr>
+              <w:t xml:space="preserve">url: </w:t>
+            </w:r>
+            <w:hyperlink r:id="rId5" w:history="1">
+              <w:r>
+                <w:rPr>
+                  <w:rStyle w:val="Hyperlink"/>
+                  <w:i/>
+                  <w:iCs/>
+                  <w:sz w:val="22"/>
+                  <w:szCs w:val="22"/>
+                </w:rPr>
+                <w:t>https://yohannpirbay.pythonanywhere.com/</w:t>
+              </w:r>
+            </w:hyperlink>
           </w:p>
           <w:p>
             <w:pPr>
@@ -315,29 +351,64 @@
                 <w:sz w:val="22"/>
                 <w:szCs w:val="22"/>
               </w:rPr>
-              <w:t>Users without account, who are not logged in, can sign up as new users (URL/</w:t>
-            </w:r>
-            <w:proofErr w:type="spellStart"/>
-            <w:r>
-              <w:rPr>
-                <w:i/>
-                <w:iCs/>
-                <w:color w:val="767171" w:themeColor="background2" w:themeShade="80"/>
-                <w:sz w:val="22"/>
-                <w:szCs w:val="22"/>
-              </w:rPr>
-              <w:t>sign_up</w:t>
-            </w:r>
-            <w:proofErr w:type="spellEnd"/>
-            <w:r>
-              <w:rPr>
-                <w:i/>
-                <w:iCs/>
-                <w:color w:val="767171" w:themeColor="background2" w:themeShade="80"/>
-                <w:sz w:val="22"/>
-                <w:szCs w:val="22"/>
-              </w:rPr>
-              <w:t>)</w:t>
+              <w:t xml:space="preserve">Users without account, who are not logged in, can sign up as new </w:t>
+            </w:r>
+            <w:proofErr w:type="gramStart"/>
+            <w:r>
+              <w:rPr>
+                <w:i/>
+                <w:iCs/>
+                <w:color w:val="767171" w:themeColor="background2" w:themeShade="80"/>
+                <w:sz w:val="22"/>
+                <w:szCs w:val="22"/>
+              </w:rPr>
+              <w:t>users</w:t>
+            </w:r>
+            <w:proofErr w:type="gramEnd"/>
+          </w:p>
+          <w:p>
+            <w:pPr>
+              <w:pStyle w:val="ListParagraph"/>
+              <w:ind w:left="360"/>
+              <w:rPr>
+                <w:i/>
+                <w:iCs/>
+                <w:color w:val="767171" w:themeColor="background2" w:themeShade="80"/>
+                <w:sz w:val="22"/>
+                <w:szCs w:val="22"/>
+              </w:rPr>
+            </w:pPr>
+            <w:r>
+              <w:rPr>
+                <w:i/>
+                <w:iCs/>
+                <w:color w:val="767171" w:themeColor="background2" w:themeShade="80"/>
+                <w:sz w:val="22"/>
+                <w:szCs w:val="22"/>
+              </w:rPr>
+              <w:t xml:space="preserve">url: </w:t>
+            </w:r>
+            <w:hyperlink r:id="rId6" w:history="1">
+              <w:r>
+                <w:rPr>
+                  <w:rStyle w:val="Hyperlink"/>
+                  <w:i/>
+                  <w:iCs/>
+                  <w:sz w:val="22"/>
+                  <w:szCs w:val="22"/>
+                </w:rPr>
+                <w:t>https://yohannpirbay.pythonanywhere.com/sign_up/</w:t>
+              </w:r>
+            </w:hyperlink>
+            <w:r>
+              <w:rPr>
+                <w:i/>
+                <w:iCs/>
+                <w:color w:val="767171" w:themeColor="background2" w:themeShade="80"/>
+                <w:sz w:val="22"/>
+                <w:szCs w:val="22"/>
+              </w:rPr>
+              <w:t xml:space="preserve"> </w:t>
             </w:r>
           </w:p>
           <w:p>
@@ -363,29 +434,64 @@
                 <w:sz w:val="22"/>
                 <w:szCs w:val="22"/>
               </w:rPr>
-              <w:t>Users with an account can log in (URL/</w:t>
-            </w:r>
-            <w:proofErr w:type="spellStart"/>
-            <w:r>
-              <w:rPr>
-                <w:i/>
-                <w:iCs/>
-                <w:color w:val="767171" w:themeColor="background2" w:themeShade="80"/>
-                <w:sz w:val="22"/>
-                <w:szCs w:val="22"/>
-              </w:rPr>
-              <w:t>log_in</w:t>
-            </w:r>
-            <w:proofErr w:type="spellEnd"/>
-            <w:r>
-              <w:rPr>
-                <w:i/>
-                <w:iCs/>
-                <w:color w:val="767171" w:themeColor="background2" w:themeShade="80"/>
-                <w:sz w:val="22"/>
-                <w:szCs w:val="22"/>
-              </w:rPr>
-              <w:t>)</w:t>
+              <w:t xml:space="preserve">Users with an account can log </w:t>
+            </w:r>
+            <w:proofErr w:type="gramStart"/>
+            <w:r>
+              <w:rPr>
+                <w:i/>
+                <w:iCs/>
+                <w:color w:val="767171" w:themeColor="background2" w:themeShade="80"/>
+                <w:sz w:val="22"/>
+                <w:szCs w:val="22"/>
+              </w:rPr>
+              <w:t>in</w:t>
+            </w:r>
+            <w:proofErr w:type="gramEnd"/>
+          </w:p>
+          <w:p>
+            <w:pPr>
+              <w:pStyle w:val="ListParagraph"/>
+              <w:ind w:left="360"/>
+              <w:rPr>
+                <w:i/>
+                <w:iCs/>
+                <w:color w:val="767171" w:themeColor="background2" w:themeShade="80"/>
+                <w:sz w:val="22"/>
+                <w:szCs w:val="22"/>
+              </w:rPr>
+            </w:pPr>
+            <w:r>
+              <w:rPr>
+                <w:i/>
+                <w:iCs/>
+                <w:color w:val="767171" w:themeColor="background2" w:themeShade="80"/>
+                <w:sz w:val="22"/>
+                <w:szCs w:val="22"/>
+              </w:rPr>
+              <w:t xml:space="preserve">url: </w:t>
+            </w:r>
+            <w:hyperlink r:id="rId7" w:history="1">
+              <w:r>
+                <w:rPr>
+                  <w:rStyle w:val="Hyperlink"/>
+                  <w:i/>
+                  <w:iCs/>
+                  <w:sz w:val="22"/>
+                  <w:szCs w:val="22"/>
+                </w:rPr>
+                <w:t>https://yohannpirbay.pythonanywhere.com/log_in/</w:t>
+              </w:r>
+            </w:hyperlink>
+            <w:r>
+              <w:rPr>
+                <w:i/>
+                <w:iCs/>
+                <w:color w:val="767171" w:themeColor="background2" w:themeShade="80"/>
+                <w:sz w:val="22"/>
+                <w:szCs w:val="22"/>
+              </w:rPr>
+              <w:t xml:space="preserve"> </w:t>
             </w:r>
           </w:p>
           <w:p>
@@ -411,29 +517,74 @@
                 <w:sz w:val="22"/>
                 <w:szCs w:val="22"/>
               </w:rPr>
-              <w:t>Logged in users can log out (URL/</w:t>
-            </w:r>
-            <w:proofErr w:type="spellStart"/>
-            <w:r>
-              <w:rPr>
-                <w:i/>
-                <w:iCs/>
-                <w:color w:val="767171" w:themeColor="background2" w:themeShade="80"/>
-                <w:sz w:val="22"/>
-                <w:szCs w:val="22"/>
-              </w:rPr>
-              <w:t>log_out</w:t>
-            </w:r>
-            <w:proofErr w:type="spellEnd"/>
-            <w:r>
-              <w:rPr>
-                <w:i/>
-                <w:iCs/>
-                <w:color w:val="767171" w:themeColor="background2" w:themeShade="80"/>
-                <w:sz w:val="22"/>
-                <w:szCs w:val="22"/>
-              </w:rPr>
-              <w:t>)</w:t>
+              <w:t xml:space="preserve">Logged in users can log </w:t>
+            </w:r>
+            <w:proofErr w:type="gramStart"/>
+            <w:r>
+              <w:rPr>
+                <w:i/>
+                <w:iCs/>
+                <w:color w:val="767171" w:themeColor="background2" w:themeShade="80"/>
+                <w:sz w:val="22"/>
+                <w:szCs w:val="22"/>
+              </w:rPr>
+              <w:t>out</w:t>
+            </w:r>
+            <w:proofErr w:type="gramEnd"/>
+          </w:p>
+          <w:p>
+            <w:pPr>
+              <w:pStyle w:val="ListParagraph"/>
+              <w:ind w:left="360"/>
+              <w:rPr>
+                <w:i/>
+                <w:iCs/>
+                <w:color w:val="767171" w:themeColor="background2" w:themeShade="80"/>
+                <w:sz w:val="22"/>
+                <w:szCs w:val="22"/>
+              </w:rPr>
+            </w:pPr>
+            <w:r>
+              <w:rPr>
+                <w:i/>
+                <w:iCs/>
+                <w:color w:val="767171" w:themeColor="background2" w:themeShade="80"/>
+                <w:sz w:val="22"/>
+                <w:szCs w:val="22"/>
+              </w:rPr>
+              <w:t xml:space="preserve">url: </w:t>
+            </w:r>
+            <w:hyperlink r:id="rId8" w:history="1">
+              <w:r>
+                <w:rPr>
+                  <w:rStyle w:val="Hyperlink"/>
+                  <w:i/>
+                  <w:iCs/>
+                  <w:sz w:val="22"/>
+                  <w:szCs w:val="22"/>
+                </w:rPr>
+                <w:t>https://yohannpirbay.pythonanywhere.com/log_</w:t>
+              </w:r>
+              <w:r>
+                <w:rPr>
+                  <w:rStyle w:val="Hyperlink"/>
+                  <w:i/>
+                  <w:iCs/>
+                  <w:sz w:val="22"/>
+                  <w:szCs w:val="22"/>
+                </w:rPr>
+                <w:t>out/</w:t>
+              </w:r>
+            </w:hyperlink>
+            <w:r>
+              <w:rPr>
+                <w:i/>
+                <w:iCs/>
+                <w:color w:val="767171" w:themeColor="background2" w:themeShade="80"/>
+                <w:sz w:val="22"/>
+                <w:szCs w:val="22"/>
+              </w:rPr>
+              <w:t xml:space="preserve"> </w:t>
             </w:r>
           </w:p>
           <w:p>
@@ -459,7 +610,64 @@
                 <w:sz w:val="22"/>
                 <w:szCs w:val="22"/>
               </w:rPr>
-              <w:t>Logged in users can change their password (URL/password)</w:t>
+              <w:t xml:space="preserve">Logged in users can change their </w:t>
+            </w:r>
+            <w:proofErr w:type="gramStart"/>
+            <w:r>
+              <w:rPr>
+                <w:i/>
+                <w:iCs/>
+                <w:color w:val="767171" w:themeColor="background2" w:themeShade="80"/>
+                <w:sz w:val="22"/>
+                <w:szCs w:val="22"/>
+              </w:rPr>
+              <w:t>password</w:t>
+            </w:r>
+            <w:proofErr w:type="gramEnd"/>
+          </w:p>
+          <w:p>
+            <w:pPr>
+              <w:pStyle w:val="ListParagraph"/>
+              <w:ind w:left="360"/>
+              <w:rPr>
+                <w:i/>
+                <w:iCs/>
+                <w:color w:val="767171" w:themeColor="background2" w:themeShade="80"/>
+                <w:sz w:val="22"/>
+                <w:szCs w:val="22"/>
+              </w:rPr>
+            </w:pPr>
+            <w:r>
+              <w:rPr>
+                <w:i/>
+                <w:iCs/>
+                <w:color w:val="767171" w:themeColor="background2" w:themeShade="80"/>
+                <w:sz w:val="22"/>
+                <w:szCs w:val="22"/>
+              </w:rPr>
+              <w:t xml:space="preserve">url: </w:t>
+            </w:r>
+            <w:hyperlink r:id="rId9" w:history="1">
+              <w:r>
+                <w:rPr>
+                  <w:rStyle w:val="Hyperlink"/>
+                  <w:i/>
+                  <w:iCs/>
+                  <w:sz w:val="22"/>
+                  <w:szCs w:val="22"/>
+                </w:rPr>
+                <w:t>https://yohannpirbay.pythonanywhere.com/password/</w:t>
+              </w:r>
+            </w:hyperlink>
+            <w:r>
+              <w:rPr>
+                <w:i/>
+                <w:iCs/>
+                <w:color w:val="767171" w:themeColor="background2" w:themeShade="80"/>
+                <w:sz w:val="22"/>
+                <w:szCs w:val="22"/>
+              </w:rPr>
+              <w:t xml:space="preserve"> </w:t>
             </w:r>
           </w:p>
           <w:p>
@@ -485,7 +693,64 @@
                 <w:sz w:val="22"/>
                 <w:szCs w:val="22"/>
               </w:rPr>
-              <w:t>Logged in users can change their profile (URL/profile)</w:t>
+              <w:t xml:space="preserve">Logged in users can change their </w:t>
+            </w:r>
+            <w:proofErr w:type="gramStart"/>
+            <w:r>
+              <w:rPr>
+                <w:i/>
+                <w:iCs/>
+                <w:color w:val="767171" w:themeColor="background2" w:themeShade="80"/>
+                <w:sz w:val="22"/>
+                <w:szCs w:val="22"/>
+              </w:rPr>
+              <w:t>profile</w:t>
+            </w:r>
+            <w:proofErr w:type="gramEnd"/>
+          </w:p>
+          <w:p>
+            <w:pPr>
+              <w:pStyle w:val="ListParagraph"/>
+              <w:ind w:left="360"/>
+              <w:rPr>
+                <w:i/>
+                <w:iCs/>
+                <w:color w:val="767171" w:themeColor="background2" w:themeShade="80"/>
+                <w:sz w:val="22"/>
+                <w:szCs w:val="22"/>
+              </w:rPr>
+            </w:pPr>
+            <w:r>
+              <w:rPr>
+                <w:i/>
+                <w:iCs/>
+                <w:color w:val="767171" w:themeColor="background2" w:themeShade="80"/>
+                <w:sz w:val="22"/>
+                <w:szCs w:val="22"/>
+              </w:rPr>
+              <w:t xml:space="preserve">url: </w:t>
+            </w:r>
+            <w:hyperlink r:id="rId10" w:history="1">
+              <w:r>
+                <w:rPr>
+                  <w:rStyle w:val="Hyperlink"/>
+                  <w:i/>
+                  <w:iCs/>
+                  <w:sz w:val="22"/>
+                  <w:szCs w:val="22"/>
+                </w:rPr>
+                <w:t>https://yohannpirbay.pythonanywhere.com/profile/</w:t>
+              </w:r>
+            </w:hyperlink>
+            <w:r>
+              <w:rPr>
+                <w:i/>
+                <w:iCs/>
+                <w:color w:val="767171" w:themeColor="background2" w:themeShade="80"/>
+                <w:sz w:val="22"/>
+                <w:szCs w:val="22"/>
+              </w:rPr>
+              <w:t xml:space="preserve"> </w:t>
             </w:r>
           </w:p>
           <w:p>
@@ -511,7 +776,64 @@
                 <w:sz w:val="22"/>
                 <w:szCs w:val="22"/>
               </w:rPr>
-              <w:t>After completing an account related task, logged in users are redirected to a currently blank dashboard (URL/dashboard)</w:t>
+              <w:t xml:space="preserve">After completing an account related task, logged in users are redirected to a currently blank </w:t>
+            </w:r>
+            <w:proofErr w:type="gramStart"/>
+            <w:r>
+              <w:rPr>
+                <w:i/>
+                <w:iCs/>
+                <w:color w:val="767171" w:themeColor="background2" w:themeShade="80"/>
+                <w:sz w:val="22"/>
+                <w:szCs w:val="22"/>
+              </w:rPr>
+              <w:t>dashboard</w:t>
+            </w:r>
+            <w:proofErr w:type="gramEnd"/>
+          </w:p>
+          <w:p>
+            <w:pPr>
+              <w:pStyle w:val="ListParagraph"/>
+              <w:ind w:left="360"/>
+              <w:rPr>
+                <w:i/>
+                <w:iCs/>
+                <w:color w:val="767171" w:themeColor="background2" w:themeShade="80"/>
+                <w:sz w:val="22"/>
+                <w:szCs w:val="22"/>
+              </w:rPr>
+            </w:pPr>
+            <w:r>
+              <w:rPr>
+                <w:i/>
+                <w:iCs/>
+                <w:color w:val="767171" w:themeColor="background2" w:themeShade="80"/>
+                <w:sz w:val="22"/>
+                <w:szCs w:val="22"/>
+              </w:rPr>
+              <w:t xml:space="preserve">url: </w:t>
+            </w:r>
+            <w:hyperlink r:id="rId11" w:history="1">
+              <w:r>
+                <w:rPr>
+                  <w:rStyle w:val="Hyperlink"/>
+                  <w:i/>
+                  <w:iCs/>
+                  <w:sz w:val="22"/>
+                  <w:szCs w:val="22"/>
+                </w:rPr>
+                <w:t>https://yohannpirbay.pythonanywhere.com/dashboard/</w:t>
+              </w:r>
+            </w:hyperlink>
+            <w:r>
+              <w:rPr>
+                <w:i/>
+                <w:iCs/>
+                <w:color w:val="767171" w:themeColor="background2" w:themeShade="80"/>
+                <w:sz w:val="22"/>
+                <w:szCs w:val="22"/>
+              </w:rPr>
+              <w:t xml:space="preserve"> </w:t>
             </w:r>
           </w:p>
           <w:p>
@@ -593,7 +915,7 @@
       <w:tr>
         <w:tc>
           <w:tcPr>
-            <w:tcW w:w="4505" w:type="dxa"/>
+            <w:tcW w:w="2830" w:type="dxa"/>
             <w:vMerge/>
           </w:tcPr>
           <w:p>
@@ -607,7 +929,7 @@
         </w:tc>
         <w:tc>
           <w:tcPr>
-            <w:tcW w:w="4505" w:type="dxa"/>
+            <w:tcW w:w="7230" w:type="dxa"/>
           </w:tcPr>
           <w:p>
             <w:pPr>
@@ -653,7 +975,7 @@
       <w:tr>
         <w:tc>
           <w:tcPr>
-            <w:tcW w:w="4505" w:type="dxa"/>
+            <w:tcW w:w="2830" w:type="dxa"/>
           </w:tcPr>
           <w:p>
             <w:pPr>
@@ -704,21 +1026,234 @@
         </w:tc>
         <w:tc>
           <w:tcPr>
-            <w:tcW w:w="4505" w:type="dxa"/>
+            <w:tcW w:w="7230" w:type="dxa"/>
           </w:tcPr>
           <w:p>
             <w:pPr>
-              <w:rPr>
-                <w:sz w:val="22"/>
-                <w:szCs w:val="22"/>
-              </w:rPr>
-            </w:pPr>
-            <w:r>
-              <w:rPr>
-                <w:sz w:val="22"/>
-                <w:szCs w:val="22"/>
-              </w:rPr>
-              <w:t>Not implemented</w:t>
+              <w:pStyle w:val="ListParagraph"/>
+              <w:numPr>
+                <w:ilvl w:val="0"/>
+                <w:numId w:val="4"/>
+              </w:numPr>
+              <w:rPr>
+                <w:sz w:val="22"/>
+                <w:szCs w:val="22"/>
+              </w:rPr>
+            </w:pPr>
+            <w:r>
+              <w:rPr>
+                <w:sz w:val="22"/>
+                <w:szCs w:val="22"/>
+              </w:rPr>
+              <w:t>Logged in users can access the team creation page via the ‘create team’ button on the dashboard.</w:t>
+            </w:r>
+          </w:p>
+          <w:p>
+            <w:pPr>
+              <w:pStyle w:val="ListParagraph"/>
+              <w:numPr>
+                <w:ilvl w:val="0"/>
+                <w:numId w:val="4"/>
+              </w:numPr>
+              <w:rPr>
+                <w:sz w:val="22"/>
+                <w:szCs w:val="22"/>
+              </w:rPr>
+            </w:pPr>
+            <w:r>
+              <w:rPr>
+                <w:sz w:val="22"/>
+                <w:szCs w:val="22"/>
+              </w:rPr>
+              <w:t>Logged in users can create teams by choosing a name, a description, and members to add to the team.</w:t>
+            </w:r>
+          </w:p>
+          <w:p>
+            <w:pPr>
+              <w:pStyle w:val="ListParagraph"/>
+              <w:rPr>
+                <w:sz w:val="22"/>
+                <w:szCs w:val="22"/>
+              </w:rPr>
+            </w:pPr>
+            <w:proofErr w:type="spellStart"/>
+            <w:r>
+              <w:rPr>
+                <w:sz w:val="22"/>
+                <w:szCs w:val="22"/>
+              </w:rPr>
+              <w:t>url</w:t>
+            </w:r>
+            <w:proofErr w:type="spellEnd"/>
+            <w:r>
+              <w:rPr>
+                <w:sz w:val="22"/>
+                <w:szCs w:val="22"/>
+              </w:rPr>
+              <w:t xml:space="preserve">: </w:t>
+            </w:r>
+            <w:hyperlink r:id="rId12" w:history="1">
+              <w:r>
+                <w:rPr>
+                  <w:rStyle w:val="Hyperlink"/>
+                  <w:sz w:val="22"/>
+                  <w:szCs w:val="22"/>
+                </w:rPr>
+                <w:t>https://yohannpirbay.pythonanywhere.com/dashboard/create_team/</w:t>
+              </w:r>
+            </w:hyperlink>
+            <w:r>
+              <w:rPr>
+                <w:sz w:val="22"/>
+                <w:szCs w:val="22"/>
+              </w:rPr>
+              <w:t xml:space="preserve"> </w:t>
+            </w:r>
+          </w:p>
+          <w:p>
+            <w:pPr>
+              <w:pStyle w:val="ListParagraph"/>
+              <w:numPr>
+                <w:ilvl w:val="0"/>
+                <w:numId w:val="4"/>
+              </w:numPr>
+              <w:rPr>
+                <w:sz w:val="22"/>
+                <w:szCs w:val="22"/>
+              </w:rPr>
+            </w:pPr>
+            <w:r>
+              <w:rPr>
+                <w:sz w:val="22"/>
+                <w:szCs w:val="22"/>
+              </w:rPr>
+              <w:t>After creating a team, user is redirected back to the dashboard and invitations to join the team are sent to every member that the user chose.</w:t>
+            </w:r>
+          </w:p>
+          <w:p>
+            <w:pPr>
+              <w:pStyle w:val="ListParagraph"/>
+              <w:numPr>
+                <w:ilvl w:val="0"/>
+                <w:numId w:val="4"/>
+              </w:numPr>
+              <w:rPr>
+                <w:sz w:val="22"/>
+                <w:szCs w:val="22"/>
+              </w:rPr>
+            </w:pPr>
+            <w:r>
+              <w:rPr>
+                <w:sz w:val="22"/>
+                <w:szCs w:val="22"/>
+              </w:rPr>
+              <w:lastRenderedPageBreak/>
+              <w:t>For logged in users, all sent and received invitations can be seen in the ‘invites’ page. It is there where users can accept or decline invitations to join a team.</w:t>
+            </w:r>
+          </w:p>
+          <w:p>
+            <w:pPr>
+              <w:pStyle w:val="ListParagraph"/>
+              <w:rPr>
+                <w:sz w:val="22"/>
+                <w:szCs w:val="22"/>
+              </w:rPr>
+            </w:pPr>
+            <w:proofErr w:type="spellStart"/>
+            <w:r>
+              <w:rPr>
+                <w:sz w:val="22"/>
+                <w:szCs w:val="22"/>
+              </w:rPr>
+              <w:t>url</w:t>
+            </w:r>
+            <w:proofErr w:type="spellEnd"/>
+            <w:r>
+              <w:rPr>
+                <w:sz w:val="22"/>
+                <w:szCs w:val="22"/>
+              </w:rPr>
+              <w:t xml:space="preserve">: </w:t>
+            </w:r>
+            <w:hyperlink r:id="rId13" w:history="1">
+              <w:r>
+                <w:rPr>
+                  <w:rStyle w:val="Hyperlink"/>
+                  <w:sz w:val="22"/>
+                  <w:szCs w:val="22"/>
+                </w:rPr>
+                <w:t>https://yohannpirbay.pythonanywhere.com/dashboard/invites/</w:t>
+              </w:r>
+            </w:hyperlink>
+            <w:r>
+              <w:rPr>
+                <w:sz w:val="22"/>
+                <w:szCs w:val="22"/>
+              </w:rPr>
+              <w:t xml:space="preserve"> </w:t>
+            </w:r>
+          </w:p>
+          <w:p>
+            <w:pPr>
+              <w:pStyle w:val="ListParagraph"/>
+              <w:numPr>
+                <w:ilvl w:val="0"/>
+                <w:numId w:val="4"/>
+              </w:numPr>
+              <w:rPr>
+                <w:sz w:val="22"/>
+                <w:szCs w:val="22"/>
+              </w:rPr>
+            </w:pPr>
+            <w:r>
+              <w:rPr>
+                <w:sz w:val="22"/>
+                <w:szCs w:val="22"/>
+              </w:rPr>
+              <w:t>For logged in users, if they want to invite additional team members after the creation of a team, they can still do that via the ‘send invites’ button on the dashboard that is going to bring them to the ‘invites’ page. There, users can send individual invites to a user to join the selected team.</w:t>
+            </w:r>
+          </w:p>
+          <w:p>
+            <w:pPr>
+              <w:pStyle w:val="ListParagraph"/>
+              <w:numPr>
+                <w:ilvl w:val="0"/>
+                <w:numId w:val="4"/>
+              </w:numPr>
+              <w:rPr>
+                <w:sz w:val="22"/>
+                <w:szCs w:val="22"/>
+              </w:rPr>
+            </w:pPr>
+            <w:r>
+              <w:rPr>
+                <w:sz w:val="22"/>
+                <w:szCs w:val="22"/>
+              </w:rPr>
+              <w:t xml:space="preserve">After sending the invite, user is redirected back to the </w:t>
+            </w:r>
+            <w:proofErr w:type="gramStart"/>
+            <w:r>
+              <w:rPr>
+                <w:sz w:val="22"/>
+                <w:szCs w:val="22"/>
+              </w:rPr>
+              <w:t>dashboard</w:t>
+            </w:r>
+            <w:proofErr w:type="gramEnd"/>
+            <w:r>
+              <w:rPr>
+                <w:sz w:val="22"/>
+                <w:szCs w:val="22"/>
+              </w:rPr>
+              <w:t xml:space="preserve"> and </w:t>
+            </w:r>
+            <w:r>
+              <w:rPr>
+                <w:sz w:val="22"/>
+                <w:szCs w:val="22"/>
+              </w:rPr>
+              <w:t>he can check that the invite has been sent in the invites page.</w:t>
             </w:r>
           </w:p>
         </w:tc>
@@ -726,7 +1261,7 @@
       <w:tr>
         <w:tc>
           <w:tcPr>
-            <w:tcW w:w="4505" w:type="dxa"/>
+            <w:tcW w:w="2830" w:type="dxa"/>
           </w:tcPr>
           <w:p>
             <w:pPr>
@@ -740,6 +1275,7 @@
                 <w:sz w:val="22"/>
                 <w:szCs w:val="22"/>
               </w:rPr>
+              <w:lastRenderedPageBreak/>
               <w:t>Epic 3</w:t>
             </w:r>
           </w:p>
@@ -761,21 +1297,108 @@
         </w:tc>
         <w:tc>
           <w:tcPr>
-            <w:tcW w:w="4505" w:type="dxa"/>
+            <w:tcW w:w="7230" w:type="dxa"/>
           </w:tcPr>
           <w:p>
             <w:pPr>
-              <w:rPr>
-                <w:sz w:val="22"/>
-                <w:szCs w:val="22"/>
-              </w:rPr>
-            </w:pPr>
-            <w:r>
-              <w:rPr>
-                <w:sz w:val="22"/>
-                <w:szCs w:val="22"/>
-              </w:rPr>
-              <w:t>Not implemented</w:t>
+              <w:pStyle w:val="ListParagraph"/>
+              <w:numPr>
+                <w:ilvl w:val="0"/>
+                <w:numId w:val="3"/>
+              </w:numPr>
+              <w:rPr>
+                <w:sz w:val="22"/>
+                <w:szCs w:val="22"/>
+              </w:rPr>
+            </w:pPr>
+            <w:r>
+              <w:rPr>
+                <w:sz w:val="22"/>
+                <w:szCs w:val="22"/>
+              </w:rPr>
+              <w:t>Logged in users can access the task creation page via the ‘create task’ button on the dashboard.</w:t>
+            </w:r>
+          </w:p>
+          <w:p>
+            <w:pPr>
+              <w:pStyle w:val="ListParagraph"/>
+              <w:numPr>
+                <w:ilvl w:val="0"/>
+                <w:numId w:val="3"/>
+              </w:numPr>
+              <w:rPr>
+                <w:sz w:val="22"/>
+                <w:szCs w:val="22"/>
+              </w:rPr>
+            </w:pPr>
+            <w:r>
+              <w:rPr>
+                <w:sz w:val="22"/>
+                <w:szCs w:val="22"/>
+              </w:rPr>
+              <w:t>Logged in users can create tasks by choosing a title, a description, a due date, a team, and users to assign it to. Users list is updated according to what team you chose as you can’t assign a task to users of a team you are not part of.</w:t>
+            </w:r>
+          </w:p>
+          <w:p>
+            <w:pPr>
+              <w:pStyle w:val="ListParagraph"/>
+              <w:rPr>
+                <w:sz w:val="22"/>
+                <w:szCs w:val="22"/>
+              </w:rPr>
+            </w:pPr>
+            <w:proofErr w:type="spellStart"/>
+            <w:r>
+              <w:rPr>
+                <w:sz w:val="22"/>
+                <w:szCs w:val="22"/>
+              </w:rPr>
+              <w:t>url</w:t>
+            </w:r>
+            <w:proofErr w:type="spellEnd"/>
+            <w:r>
+              <w:rPr>
+                <w:sz w:val="22"/>
+                <w:szCs w:val="22"/>
+              </w:rPr>
+              <w:t xml:space="preserve">: </w:t>
+            </w:r>
+            <w:hyperlink r:id="rId14" w:history="1">
+              <w:r>
+                <w:rPr>
+                  <w:rStyle w:val="Hyperlink"/>
+                  <w:sz w:val="22"/>
+                  <w:szCs w:val="22"/>
+                </w:rPr>
+                <w:t>https://yohannpirbay.pythonanywhere.com/create-task/</w:t>
+              </w:r>
+            </w:hyperlink>
+            <w:r>
+              <w:rPr>
+                <w:sz w:val="22"/>
+                <w:szCs w:val="22"/>
+              </w:rPr>
+              <w:t xml:space="preserve"> </w:t>
+            </w:r>
+          </w:p>
+          <w:p>
+            <w:pPr>
+              <w:pStyle w:val="ListParagraph"/>
+              <w:numPr>
+                <w:ilvl w:val="0"/>
+                <w:numId w:val="3"/>
+              </w:numPr>
+              <w:rPr>
+                <w:sz w:val="22"/>
+                <w:szCs w:val="22"/>
+              </w:rPr>
+            </w:pPr>
+            <w:r>
+              <w:rPr>
+                <w:sz w:val="22"/>
+                <w:szCs w:val="22"/>
+              </w:rPr>
+              <w:t>After creating a task, user is redirected to the dashboard and the task is now shown in the ‘tasks’ section of all the assigned users chosen.</w:t>
             </w:r>
           </w:p>
         </w:tc>
@@ -783,7 +1406,7 @@
       <w:tr>
         <w:tc>
           <w:tcPr>
-            <w:tcW w:w="4505" w:type="dxa"/>
+            <w:tcW w:w="2830" w:type="dxa"/>
           </w:tcPr>
           <w:p>
             <w:pPr>
@@ -812,7 +1435,21 @@
                 <w:sz w:val="22"/>
                 <w:szCs w:val="22"/>
               </w:rPr>
-              <w:t xml:space="preserve">Users provide a dashboard to view and manage assigned </w:t>
+              <w:t>Users provide a dashboard to view and manage</w:t>
+            </w:r>
+            <w:r>
+              <w:rPr>
+                <w:sz w:val="22"/>
+                <w:szCs w:val="22"/>
+              </w:rPr>
+              <w:t xml:space="preserve"> </w:t>
+            </w:r>
+            <w:r>
+              <w:rPr>
+                <w:sz w:val="22"/>
+                <w:szCs w:val="22"/>
+              </w:rPr>
+              <w:t xml:space="preserve">assigned </w:t>
             </w:r>
             <w:proofErr w:type="gramStart"/>
             <w:r>
@@ -834,21 +1471,46 @@
         </w:tc>
         <w:tc>
           <w:tcPr>
-            <w:tcW w:w="4505" w:type="dxa"/>
+            <w:tcW w:w="7230" w:type="dxa"/>
           </w:tcPr>
           <w:p>
             <w:pPr>
-              <w:rPr>
-                <w:sz w:val="22"/>
-                <w:szCs w:val="22"/>
-              </w:rPr>
-            </w:pPr>
-            <w:r>
-              <w:rPr>
-                <w:sz w:val="22"/>
-                <w:szCs w:val="22"/>
-              </w:rPr>
-              <w:t>Not implemented</w:t>
+              <w:pStyle w:val="ListParagraph"/>
+              <w:numPr>
+                <w:ilvl w:val="0"/>
+                <w:numId w:val="2"/>
+              </w:numPr>
+              <w:rPr>
+                <w:sz w:val="22"/>
+                <w:szCs w:val="22"/>
+              </w:rPr>
+            </w:pPr>
+            <w:r>
+              <w:rPr>
+                <w:sz w:val="22"/>
+                <w:szCs w:val="22"/>
+              </w:rPr>
+              <w:t>Logged in users have a dashboard where they can view tasks that are assigned to them.</w:t>
+            </w:r>
+          </w:p>
+          <w:p>
+            <w:pPr>
+              <w:pStyle w:val="ListParagraph"/>
+              <w:numPr>
+                <w:ilvl w:val="0"/>
+                <w:numId w:val="2"/>
+              </w:numPr>
+              <w:rPr>
+                <w:sz w:val="22"/>
+                <w:szCs w:val="22"/>
+              </w:rPr>
+            </w:pPr>
+            <w:r>
+              <w:rPr>
+                <w:sz w:val="22"/>
+                <w:szCs w:val="22"/>
+              </w:rPr>
+              <w:t>Logged in users can mark a task as finished by clicking the green checkmark next to the task. This will put the task in the ‘finished task’ section.</w:t>
             </w:r>
           </w:p>
         </w:tc>
@@ -856,7 +1518,7 @@
       <w:tr>
         <w:tc>
           <w:tcPr>
-            <w:tcW w:w="4505" w:type="dxa"/>
+            <w:tcW w:w="2830" w:type="dxa"/>
           </w:tcPr>
           <w:p>
             <w:pPr>
@@ -870,7 +1532,6 @@
                 <w:sz w:val="22"/>
                 <w:szCs w:val="22"/>
               </w:rPr>
-              <w:lastRenderedPageBreak/>
               <w:t>Epic 5</w:t>
             </w:r>
           </w:p>
@@ -892,21 +1553,26 @@
         </w:tc>
         <w:tc>
           <w:tcPr>
-            <w:tcW w:w="4505" w:type="dxa"/>
+            <w:tcW w:w="7230" w:type="dxa"/>
           </w:tcPr>
           <w:p>
             <w:pPr>
-              <w:rPr>
-                <w:sz w:val="22"/>
-                <w:szCs w:val="22"/>
-              </w:rPr>
-            </w:pPr>
-            <w:r>
-              <w:rPr>
-                <w:sz w:val="22"/>
-                <w:szCs w:val="22"/>
-              </w:rPr>
-              <w:t>Not implemented</w:t>
+              <w:pStyle w:val="ListParagraph"/>
+              <w:numPr>
+                <w:ilvl w:val="0"/>
+                <w:numId w:val="5"/>
+              </w:numPr>
+              <w:rPr>
+                <w:sz w:val="22"/>
+                <w:szCs w:val="22"/>
+              </w:rPr>
+            </w:pPr>
+            <w:r>
+              <w:rPr>
+                <w:sz w:val="22"/>
+                <w:szCs w:val="22"/>
+              </w:rPr>
+              <w:t>In the dashboard, logged in users have a search bar available to search any terms inside the tasks. ‘tasks’ and ‘finished tasks’ section are updated according to the search terms.</w:t>
             </w:r>
           </w:p>
         </w:tc>
@@ -914,7 +1580,7 @@
       <w:tr>
         <w:tc>
           <w:tcPr>
-            <w:tcW w:w="4505" w:type="dxa"/>
+            <w:tcW w:w="2830" w:type="dxa"/>
           </w:tcPr>
           <w:p>
             <w:pPr>
@@ -949,7 +1615,7 @@
         </w:tc>
         <w:tc>
           <w:tcPr>
-            <w:tcW w:w="4505" w:type="dxa"/>
+            <w:tcW w:w="7230" w:type="dxa"/>
           </w:tcPr>
           <w:p>
             <w:pPr>
@@ -971,7 +1637,7 @@
       <w:tr>
         <w:tc>
           <w:tcPr>
-            <w:tcW w:w="4505" w:type="dxa"/>
+            <w:tcW w:w="2830" w:type="dxa"/>
           </w:tcPr>
           <w:p>
             <w:pPr>
@@ -1006,7 +1672,7 @@
         </w:tc>
         <w:tc>
           <w:tcPr>
-            <w:tcW w:w="4505" w:type="dxa"/>
+            <w:tcW w:w="7230" w:type="dxa"/>
           </w:tcPr>
           <w:p>
             <w:pPr>
@@ -1028,7 +1694,7 @@
       <w:tr>
         <w:tc>
           <w:tcPr>
-            <w:tcW w:w="4505" w:type="dxa"/>
+            <w:tcW w:w="2830" w:type="dxa"/>
           </w:tcPr>
           <w:p>
             <w:pPr>
@@ -1057,13 +1723,14 @@
                 <w:sz w:val="22"/>
                 <w:szCs w:val="22"/>
               </w:rPr>
+              <w:lastRenderedPageBreak/>
               <w:t>Integrate a time tracking feature for tasks, allowing users to log time spent on each task.  Provide summary reports of time spent on tasks over different periods.</w:t>
             </w:r>
           </w:p>
         </w:tc>
         <w:tc>
           <w:tcPr>
-            <w:tcW w:w="4505" w:type="dxa"/>
+            <w:tcW w:w="7230" w:type="dxa"/>
           </w:tcPr>
           <w:p>
             <w:pPr>
@@ -1077,6 +1744,7 @@
                 <w:sz w:val="22"/>
                 <w:szCs w:val="22"/>
               </w:rPr>
+              <w:lastRenderedPageBreak/>
               <w:t>Not implemented</w:t>
             </w:r>
           </w:p>
@@ -1085,7 +1753,7 @@
       <w:tr>
         <w:tc>
           <w:tcPr>
-            <w:tcW w:w="4505" w:type="dxa"/>
+            <w:tcW w:w="2830" w:type="dxa"/>
           </w:tcPr>
           <w:p>
             <w:pPr>
@@ -1120,7 +1788,7 @@
         </w:tc>
         <w:tc>
           <w:tcPr>
-            <w:tcW w:w="4505" w:type="dxa"/>
+            <w:tcW w:w="7230" w:type="dxa"/>
           </w:tcPr>
           <w:p>
             <w:pPr>
@@ -1142,7 +1810,7 @@
       <w:tr>
         <w:tc>
           <w:tcPr>
-            <w:tcW w:w="4505" w:type="dxa"/>
+            <w:tcW w:w="2830" w:type="dxa"/>
           </w:tcPr>
           <w:p>
             <w:pPr>
@@ -1177,7 +1845,7 @@
         </w:tc>
         <w:tc>
           <w:tcPr>
-            <w:tcW w:w="4505" w:type="dxa"/>
+            <w:tcW w:w="7230" w:type="dxa"/>
           </w:tcPr>
           <w:p>
             <w:pPr>
@@ -1199,7 +1867,7 @@
       <w:tr>
         <w:tc>
           <w:tcPr>
-            <w:tcW w:w="4505" w:type="dxa"/>
+            <w:tcW w:w="2830" w:type="dxa"/>
           </w:tcPr>
           <w:p>
             <w:pPr>
@@ -1250,21 +1918,26 @@
         </w:tc>
         <w:tc>
           <w:tcPr>
-            <w:tcW w:w="4505" w:type="dxa"/>
+            <w:tcW w:w="7230" w:type="dxa"/>
           </w:tcPr>
           <w:p>
             <w:pPr>
-              <w:rPr>
-                <w:sz w:val="22"/>
-                <w:szCs w:val="22"/>
-              </w:rPr>
-            </w:pPr>
-            <w:r>
-              <w:rPr>
-                <w:sz w:val="22"/>
-                <w:szCs w:val="22"/>
-              </w:rPr>
-              <w:t>Not implemented</w:t>
+              <w:pStyle w:val="ListParagraph"/>
+              <w:numPr>
+                <w:ilvl w:val="0"/>
+                <w:numId w:val="5"/>
+              </w:numPr>
+              <w:rPr>
+                <w:sz w:val="22"/>
+                <w:szCs w:val="22"/>
+              </w:rPr>
+            </w:pPr>
+            <w:r>
+              <w:rPr>
+                <w:sz w:val="22"/>
+                <w:szCs w:val="22"/>
+              </w:rPr>
+              <w:t>2 achievements are available to logged in users, one for creating their first invite and the second when creating their first team. Achievements are shown on the left side of the dashboard under ‘Achievements’.</w:t>
             </w:r>
           </w:p>
         </w:tc>
@@ -1291,6 +1964,345 @@
 <file path=word/numbering.xml><?xml version="1.0" encoding="utf-8"?>
 <w:numbering xmlns:wpc="http://schemas.microsoft.com/office/word/2010/wordprocessingCanvas" xmlns:cx="http://schemas.microsoft.com/office/drawing/2014/chartex" xmlns:cx1="http://schemas.microsoft.com/office/drawing/2015/9/8/chartex" xmlns:cx2="http://schemas.microsoft.com/office/drawing/2015/10/21/chartex" xmlns:cx3="http://schemas.microsoft.com/office/drawing/2016/5/9/chartex" xmlns:cx4="http://schemas.microsoft.com/office/drawing/2016/5/10/chartex" xmlns:cx5="http://schemas.microsoft.com/office/drawing/2016/5/11/chartex" xmlns:cx6="http://schemas.microsoft.com/office/drawing/2016/5/12/chartex" xmlns:cx7="http://schemas.microsoft.com/office/drawing/2016/5/13/chartex" xmlns:cx8="http://schemas.microsoft.com/office/drawing/2016/5/14/chartex" xmlns:mc="http://schemas.openxmlformats.org/markup-compatibility/2006" xmlns:aink="http://schemas.microsoft.com/office/drawing/2016/ink" xmlns:am3d="http://schemas.microsoft.com/office/drawing/2017/model3d" xmlns:o="urn:schemas-microsoft-com:office:office" xmlns:oel="http://schemas.microsoft.com/office/2019/extlst" xmlns:r="http://schemas.openxmlformats.org/officeDocument/2006/relationships" xmlns:m="http://schemas.openxmlformats.org/officeDocument/2006/math" xmlns:v="urn:schemas-microsoft-com:vml" xmlns:wp14="http://schemas.microsoft.com/office/word/2010/wordprocessingDrawing" xmlns:wp="http://schemas.openxmlformats.org/drawingml/2006/wordprocessingDrawing" xmlns:w10="urn:schemas-microsoft-com:office:word" xmlns:w="http://schemas.openxmlformats.org/wordprocessingml/2006/main" xmlns:w14="http://schemas.microsoft.com/office/word/2010/wordml" xmlns:w15="http://schemas.microsoft.com/office/word/2012/wordml" xmlns:w16cex="http://schemas.microsoft.com/office/word/2018/wordml/cex" xmlns:w16cid="http://schemas.microsoft.com/office/word/2016/wordml/cid" xmlns:w16="http://schemas.microsoft.com/office/word/2018/wordml" xmlns:w16sdtdh="http://schemas.microsoft.com/office/word/2020/wordml/sdtdatahash" xmlns:w16se="http://schemas.microsoft.com/office/word/2015/wordml/symex" xmlns:wpg="http://schemas.microsoft.com/office/word/2010/wordprocessingGroup" xmlns:wpi="http://schemas.microsoft.com/office/word/2010/wordprocessingInk" xmlns:wne="http://schemas.microsoft.com/office/word/2006/wordml" xmlns:wps="http://schemas.microsoft.com/office/word/2010/wordprocessingShape" mc:Ignorable="w14 w15 w16se w16cid w16 w16cex w16sdtdh wp14">
   <w:abstractNum w:abstractNumId="0" w15:restartNumberingAfterBreak="0">
+    <w:nsid w:val="196F7BC5"/>
+    <w:multiLevelType w:val="hybridMultilevel"/>
+    <w:tmpl w:val="1070E092"/>
+    <w:lvl w:ilvl="0" w:tplc="04090001">
+      <w:start w:val="1"/>
+      <w:numFmt w:val="bullet"/>
+      <w:lvlText w:val=""/>
+      <w:lvlJc w:val="left"/>
+      <w:pPr>
+        <w:ind w:left="720" w:hanging="360"/>
+      </w:pPr>
+      <w:rPr>
+        <w:rFonts w:ascii="Symbol" w:hAnsi="Symbol" w:hint="default"/>
+      </w:rPr>
+    </w:lvl>
+    <w:lvl w:ilvl="1" w:tplc="04090003" w:tentative="1">
+      <w:start w:val="1"/>
+      <w:numFmt w:val="bullet"/>
+      <w:lvlText w:val="o"/>
+      <w:lvlJc w:val="left"/>
+      <w:pPr>
+        <w:ind w:left="1440" w:hanging="360"/>
+      </w:pPr>
+      <w:rPr>
+        <w:rFonts w:ascii="Courier New" w:hAnsi="Courier New" w:cs="Courier New" w:hint="default"/>
+      </w:rPr>
+    </w:lvl>
+    <w:lvl w:ilvl="2" w:tplc="04090005" w:tentative="1">
+      <w:start w:val="1"/>
+      <w:numFmt w:val="bullet"/>
+      <w:lvlText w:val=""/>
+      <w:lvlJc w:val="left"/>
+      <w:pPr>
+        <w:ind w:left="2160" w:hanging="360"/>
+      </w:pPr>
+      <w:rPr>
+        <w:rFonts w:ascii="Wingdings" w:hAnsi="Wingdings" w:hint="default"/>
+      </w:rPr>
+    </w:lvl>
+    <w:lvl w:ilvl="3" w:tplc="04090001" w:tentative="1">
+      <w:start w:val="1"/>
+      <w:numFmt w:val="bullet"/>
+      <w:lvlText w:val=""/>
+      <w:lvlJc w:val="left"/>
+      <w:pPr>
+        <w:ind w:left="2880" w:hanging="360"/>
+      </w:pPr>
+      <w:rPr>
+        <w:rFonts w:ascii="Symbol" w:hAnsi="Symbol" w:hint="default"/>
+      </w:rPr>
+    </w:lvl>
+    <w:lvl w:ilvl="4" w:tplc="04090003" w:tentative="1">
+      <w:start w:val="1"/>
+      <w:numFmt w:val="bullet"/>
+      <w:lvlText w:val="o"/>
+      <w:lvlJc w:val="left"/>
+      <w:pPr>
+        <w:ind w:left="3600" w:hanging="360"/>
+      </w:pPr>
+      <w:rPr>
+        <w:rFonts w:ascii="Courier New" w:hAnsi="Courier New" w:cs="Courier New" w:hint="default"/>
+      </w:rPr>
+    </w:lvl>
+    <w:lvl w:ilvl="5" w:tplc="04090005" w:tentative="1">
+      <w:start w:val="1"/>
+      <w:numFmt w:val="bullet"/>
+      <w:lvlText w:val=""/>
+      <w:lvlJc w:val="left"/>
+      <w:pPr>
+        <w:ind w:left="4320" w:hanging="360"/>
+      </w:pPr>
+      <w:rPr>
+        <w:rFonts w:ascii="Wingdings" w:hAnsi="Wingdings" w:hint="default"/>
+      </w:rPr>
+    </w:lvl>
+    <w:lvl w:ilvl="6" w:tplc="04090001" w:tentative="1">
+      <w:start w:val="1"/>
+      <w:numFmt w:val="bullet"/>
+      <w:lvlText w:val=""/>
+      <w:lvlJc w:val="left"/>
+      <w:pPr>
+        <w:ind w:left="5040" w:hanging="360"/>
+      </w:pPr>
+      <w:rPr>
+        <w:rFonts w:ascii="Symbol" w:hAnsi="Symbol" w:hint="default"/>
+      </w:rPr>
+    </w:lvl>
+    <w:lvl w:ilvl="7" w:tplc="04090003" w:tentative="1">
+      <w:start w:val="1"/>
+      <w:numFmt w:val="bullet"/>
+      <w:lvlText w:val="o"/>
+      <w:lvlJc w:val="left"/>
+      <w:pPr>
+        <w:ind w:left="5760" w:hanging="360"/>
+      </w:pPr>
+      <w:rPr>
+        <w:rFonts w:ascii="Courier New" w:hAnsi="Courier New" w:cs="Courier New" w:hint="default"/>
+      </w:rPr>
+    </w:lvl>
+    <w:lvl w:ilvl="8" w:tplc="04090005" w:tentative="1">
+      <w:start w:val="1"/>
+      <w:numFmt w:val="bullet"/>
+      <w:lvlText w:val=""/>
+      <w:lvlJc w:val="left"/>
+      <w:pPr>
+        <w:ind w:left="6480" w:hanging="360"/>
+      </w:pPr>
+      <w:rPr>
+        <w:rFonts w:ascii="Wingdings" w:hAnsi="Wingdings" w:hint="default"/>
+      </w:rPr>
+    </w:lvl>
+  </w:abstractNum>
+  <w:abstractNum w:abstractNumId="1" w15:restartNumberingAfterBreak="0">
+    <w:nsid w:val="1A05621F"/>
+    <w:multiLevelType w:val="hybridMultilevel"/>
+    <w:tmpl w:val="B6EAB580"/>
+    <w:lvl w:ilvl="0" w:tplc="04090001">
+      <w:start w:val="1"/>
+      <w:numFmt w:val="bullet"/>
+      <w:lvlText w:val=""/>
+      <w:lvlJc w:val="left"/>
+      <w:pPr>
+        <w:ind w:left="720" w:hanging="360"/>
+      </w:pPr>
+      <w:rPr>
+        <w:rFonts w:ascii="Symbol" w:hAnsi="Symbol" w:hint="default"/>
+      </w:rPr>
+    </w:lvl>
+    <w:lvl w:ilvl="1" w:tplc="04090003" w:tentative="1">
+      <w:start w:val="1"/>
+      <w:numFmt w:val="bullet"/>
+      <w:lvlText w:val="o"/>
+      <w:lvlJc w:val="left"/>
+      <w:pPr>
+        <w:ind w:left="1440" w:hanging="360"/>
+      </w:pPr>
+      <w:rPr>
+        <w:rFonts w:ascii="Courier New" w:hAnsi="Courier New" w:cs="Courier New" w:hint="default"/>
+      </w:rPr>
+    </w:lvl>
+    <w:lvl w:ilvl="2" w:tplc="04090005" w:tentative="1">
+      <w:start w:val="1"/>
+      <w:numFmt w:val="bullet"/>
+      <w:lvlText w:val=""/>
+      <w:lvlJc w:val="left"/>
+      <w:pPr>
+        <w:ind w:left="2160" w:hanging="360"/>
+      </w:pPr>
+      <w:rPr>
+        <w:rFonts w:ascii="Wingdings" w:hAnsi="Wingdings" w:hint="default"/>
+      </w:rPr>
+    </w:lvl>
+    <w:lvl w:ilvl="3" w:tplc="04090001" w:tentative="1">
+      <w:start w:val="1"/>
+      <w:numFmt w:val="bullet"/>
+      <w:lvlText w:val=""/>
+      <w:lvlJc w:val="left"/>
+      <w:pPr>
+        <w:ind w:left="2880" w:hanging="360"/>
+      </w:pPr>
+      <w:rPr>
+        <w:rFonts w:ascii="Symbol" w:hAnsi="Symbol" w:hint="default"/>
+      </w:rPr>
+    </w:lvl>
+    <w:lvl w:ilvl="4" w:tplc="04090003" w:tentative="1">
+      <w:start w:val="1"/>
+      <w:numFmt w:val="bullet"/>
+      <w:lvlText w:val="o"/>
+      <w:lvlJc w:val="left"/>
+      <w:pPr>
+        <w:ind w:left="3600" w:hanging="360"/>
+      </w:pPr>
+      <w:rPr>
+        <w:rFonts w:ascii="Courier New" w:hAnsi="Courier New" w:cs="Courier New" w:hint="default"/>
+      </w:rPr>
+    </w:lvl>
+    <w:lvl w:ilvl="5" w:tplc="04090005" w:tentative="1">
+      <w:start w:val="1"/>
+      <w:numFmt w:val="bullet"/>
+      <w:lvlText w:val=""/>
+      <w:lvlJc w:val="left"/>
+      <w:pPr>
+        <w:ind w:left="4320" w:hanging="360"/>
+      </w:pPr>
+      <w:rPr>
+        <w:rFonts w:ascii="Wingdings" w:hAnsi="Wingdings" w:hint="default"/>
+      </w:rPr>
+    </w:lvl>
+    <w:lvl w:ilvl="6" w:tplc="04090001" w:tentative="1">
+      <w:start w:val="1"/>
+      <w:numFmt w:val="bullet"/>
+      <w:lvlText w:val=""/>
+      <w:lvlJc w:val="left"/>
+      <w:pPr>
+        <w:ind w:left="5040" w:hanging="360"/>
+      </w:pPr>
+      <w:rPr>
+        <w:rFonts w:ascii="Symbol" w:hAnsi="Symbol" w:hint="default"/>
+      </w:rPr>
+    </w:lvl>
+    <w:lvl w:ilvl="7" w:tplc="04090003" w:tentative="1">
+      <w:start w:val="1"/>
+      <w:numFmt w:val="bullet"/>
+      <w:lvlText w:val="o"/>
+      <w:lvlJc w:val="left"/>
+      <w:pPr>
+        <w:ind w:left="5760" w:hanging="360"/>
+      </w:pPr>
+      <w:rPr>
+        <w:rFonts w:ascii="Courier New" w:hAnsi="Courier New" w:cs="Courier New" w:hint="default"/>
+      </w:rPr>
+    </w:lvl>
+    <w:lvl w:ilvl="8" w:tplc="04090005" w:tentative="1">
+      <w:start w:val="1"/>
+      <w:numFmt w:val="bullet"/>
+      <w:lvlText w:val=""/>
+      <w:lvlJc w:val="left"/>
+      <w:pPr>
+        <w:ind w:left="6480" w:hanging="360"/>
+      </w:pPr>
+      <w:rPr>
+        <w:rFonts w:ascii="Wingdings" w:hAnsi="Wingdings" w:hint="default"/>
+      </w:rPr>
+    </w:lvl>
+  </w:abstractNum>
+  <w:abstractNum w:abstractNumId="2" w15:restartNumberingAfterBreak="0">
+    <w:nsid w:val="2B1178C6"/>
+    <w:multiLevelType w:val="hybridMultilevel"/>
+    <w:tmpl w:val="9B767158"/>
+    <w:lvl w:ilvl="0" w:tplc="04090001">
+      <w:start w:val="1"/>
+      <w:numFmt w:val="bullet"/>
+      <w:lvlText w:val=""/>
+      <w:lvlJc w:val="left"/>
+      <w:pPr>
+        <w:ind w:left="720" w:hanging="360"/>
+      </w:pPr>
+      <w:rPr>
+        <w:rFonts w:ascii="Symbol" w:hAnsi="Symbol" w:hint="default"/>
+      </w:rPr>
+    </w:lvl>
+    <w:lvl w:ilvl="1" w:tplc="04090003" w:tentative="1">
+      <w:start w:val="1"/>
+      <w:numFmt w:val="bullet"/>
+      <w:lvlText w:val="o"/>
+      <w:lvlJc w:val="left"/>
+      <w:pPr>
+        <w:ind w:left="1440" w:hanging="360"/>
+      </w:pPr>
+      <w:rPr>
+        <w:rFonts w:ascii="Courier New" w:hAnsi="Courier New" w:cs="Courier New" w:hint="default"/>
+      </w:rPr>
+    </w:lvl>
+    <w:lvl w:ilvl="2" w:tplc="04090005" w:tentative="1">
+      <w:start w:val="1"/>
+      <w:numFmt w:val="bullet"/>
+      <w:lvlText w:val=""/>
+      <w:lvlJc w:val="left"/>
+      <w:pPr>
+        <w:ind w:left="2160" w:hanging="360"/>
+      </w:pPr>
+      <w:rPr>
+        <w:rFonts w:ascii="Wingdings" w:hAnsi="Wingdings" w:hint="default"/>
+      </w:rPr>
+    </w:lvl>
+    <w:lvl w:ilvl="3" w:tplc="04090001" w:tentative="1">
+      <w:start w:val="1"/>
+      <w:numFmt w:val="bullet"/>
+      <w:lvlText w:val=""/>
+      <w:lvlJc w:val="left"/>
+      <w:pPr>
+        <w:ind w:left="2880" w:hanging="360"/>
+      </w:pPr>
+      <w:rPr>
+        <w:rFonts w:ascii="Symbol" w:hAnsi="Symbol" w:hint="default"/>
+      </w:rPr>
+    </w:lvl>
+    <w:lvl w:ilvl="4" w:tplc="04090003" w:tentative="1">
+      <w:start w:val="1"/>
+      <w:numFmt w:val="bullet"/>
+      <w:lvlText w:val="o"/>
+      <w:lvlJc w:val="left"/>
+      <w:pPr>
+        <w:ind w:left="3600" w:hanging="360"/>
+      </w:pPr>
+      <w:rPr>
+        <w:rFonts w:ascii="Courier New" w:hAnsi="Courier New" w:cs="Courier New" w:hint="default"/>
+      </w:rPr>
+    </w:lvl>
+    <w:lvl w:ilvl="5" w:tplc="04090005" w:tentative="1">
+      <w:start w:val="1"/>
+      <w:numFmt w:val="bullet"/>
+      <w:lvlText w:val=""/>
+      <w:lvlJc w:val="left"/>
+      <w:pPr>
+        <w:ind w:left="4320" w:hanging="360"/>
+      </w:pPr>
+      <w:rPr>
+        <w:rFonts w:ascii="Wingdings" w:hAnsi="Wingdings" w:hint="default"/>
+      </w:rPr>
+    </w:lvl>
+    <w:lvl w:ilvl="6" w:tplc="04090001" w:tentative="1">
+      <w:start w:val="1"/>
+      <w:numFmt w:val="bullet"/>
+      <w:lvlText w:val=""/>
+      <w:lvlJc w:val="left"/>
+      <w:pPr>
+        <w:ind w:left="5040" w:hanging="360"/>
+      </w:pPr>
+      <w:rPr>
+        <w:rFonts w:ascii="Symbol" w:hAnsi="Symbol" w:hint="default"/>
+      </w:rPr>
+    </w:lvl>
+    <w:lvl w:ilvl="7" w:tplc="04090003" w:tentative="1">
+      <w:start w:val="1"/>
+      <w:numFmt w:val="bullet"/>
+      <w:lvlText w:val="o"/>
+      <w:lvlJc w:val="left"/>
+      <w:pPr>
+        <w:ind w:left="5760" w:hanging="360"/>
+      </w:pPr>
+      <w:rPr>
+        <w:rFonts w:ascii="Courier New" w:hAnsi="Courier New" w:cs="Courier New" w:hint="default"/>
+      </w:rPr>
+    </w:lvl>
+    <w:lvl w:ilvl="8" w:tplc="04090005" w:tentative="1">
+      <w:start w:val="1"/>
+      <w:numFmt w:val="bullet"/>
+      <w:lvlText w:val=""/>
+      <w:lvlJc w:val="left"/>
+      <w:pPr>
+        <w:ind w:left="6480" w:hanging="360"/>
+      </w:pPr>
+      <w:rPr>
+        <w:rFonts w:ascii="Wingdings" w:hAnsi="Wingdings" w:hint="default"/>
+      </w:rPr>
+    </w:lvl>
+  </w:abstractNum>
+  <w:abstractNum w:abstractNumId="3" w15:restartNumberingAfterBreak="0">
     <w:nsid w:val="2F0D37CD"/>
     <w:multiLevelType w:val="hybridMultilevel"/>
     <w:tmpl w:val="D24C3DAA"/>
@@ -1403,8 +2415,133 @@
       </w:rPr>
     </w:lvl>
   </w:abstractNum>
+  <w:abstractNum w:abstractNumId="4" w15:restartNumberingAfterBreak="0">
+    <w:nsid w:val="3D2868D7"/>
+    <w:multiLevelType w:val="hybridMultilevel"/>
+    <w:tmpl w:val="9DB802EE"/>
+    <w:lvl w:ilvl="0" w:tplc="04090001">
+      <w:start w:val="1"/>
+      <w:numFmt w:val="bullet"/>
+      <w:lvlText w:val=""/>
+      <w:lvlJc w:val="left"/>
+      <w:pPr>
+        <w:ind w:left="720" w:hanging="360"/>
+      </w:pPr>
+      <w:rPr>
+        <w:rFonts w:ascii="Symbol" w:hAnsi="Symbol" w:hint="default"/>
+      </w:rPr>
+    </w:lvl>
+    <w:lvl w:ilvl="1" w:tplc="04090003" w:tentative="1">
+      <w:start w:val="1"/>
+      <w:numFmt w:val="bullet"/>
+      <w:lvlText w:val="o"/>
+      <w:lvlJc w:val="left"/>
+      <w:pPr>
+        <w:ind w:left="1440" w:hanging="360"/>
+      </w:pPr>
+      <w:rPr>
+        <w:rFonts w:ascii="Courier New" w:hAnsi="Courier New" w:cs="Courier New" w:hint="default"/>
+      </w:rPr>
+    </w:lvl>
+    <w:lvl w:ilvl="2" w:tplc="04090005" w:tentative="1">
+      <w:start w:val="1"/>
+      <w:numFmt w:val="bullet"/>
+      <w:lvlText w:val=""/>
+      <w:lvlJc w:val="left"/>
+      <w:pPr>
+        <w:ind w:left="2160" w:hanging="360"/>
+      </w:pPr>
+      <w:rPr>
+        <w:rFonts w:ascii="Wingdings" w:hAnsi="Wingdings" w:hint="default"/>
+      </w:rPr>
+    </w:lvl>
+    <w:lvl w:ilvl="3" w:tplc="04090001" w:tentative="1">
+      <w:start w:val="1"/>
+      <w:numFmt w:val="bullet"/>
+      <w:lvlText w:val=""/>
+      <w:lvlJc w:val="left"/>
+      <w:pPr>
+        <w:ind w:left="2880" w:hanging="360"/>
+      </w:pPr>
+      <w:rPr>
+        <w:rFonts w:ascii="Symbol" w:hAnsi="Symbol" w:hint="default"/>
+      </w:rPr>
+    </w:lvl>
+    <w:lvl w:ilvl="4" w:tplc="04090003" w:tentative="1">
+      <w:start w:val="1"/>
+      <w:numFmt w:val="bullet"/>
+      <w:lvlText w:val="o"/>
+      <w:lvlJc w:val="left"/>
+      <w:pPr>
+        <w:ind w:left="3600" w:hanging="360"/>
+      </w:pPr>
+      <w:rPr>
+        <w:rFonts w:ascii="Courier New" w:hAnsi="Courier New" w:cs="Courier New" w:hint="default"/>
+      </w:rPr>
+    </w:lvl>
+    <w:lvl w:ilvl="5" w:tplc="04090005" w:tentative="1">
+      <w:start w:val="1"/>
+      <w:numFmt w:val="bullet"/>
+      <w:lvlText w:val=""/>
+      <w:lvlJc w:val="left"/>
+      <w:pPr>
+        <w:ind w:left="4320" w:hanging="360"/>
+      </w:pPr>
+      <w:rPr>
+        <w:rFonts w:ascii="Wingdings" w:hAnsi="Wingdings" w:hint="default"/>
+      </w:rPr>
+    </w:lvl>
+    <w:lvl w:ilvl="6" w:tplc="04090001" w:tentative="1">
+      <w:start w:val="1"/>
+      <w:numFmt w:val="bullet"/>
+      <w:lvlText w:val=""/>
+      <w:lvlJc w:val="left"/>
+      <w:pPr>
+        <w:ind w:left="5040" w:hanging="360"/>
+      </w:pPr>
+      <w:rPr>
+        <w:rFonts w:ascii="Symbol" w:hAnsi="Symbol" w:hint="default"/>
+      </w:rPr>
+    </w:lvl>
+    <w:lvl w:ilvl="7" w:tplc="04090003" w:tentative="1">
+      <w:start w:val="1"/>
+      <w:numFmt w:val="bullet"/>
+      <w:lvlText w:val="o"/>
+      <w:lvlJc w:val="left"/>
+      <w:pPr>
+        <w:ind w:left="5760" w:hanging="360"/>
+      </w:pPr>
+      <w:rPr>
+        <w:rFonts w:ascii="Courier New" w:hAnsi="Courier New" w:cs="Courier New" w:hint="default"/>
+      </w:rPr>
+    </w:lvl>
+    <w:lvl w:ilvl="8" w:tplc="04090005" w:tentative="1">
+      <w:start w:val="1"/>
+      <w:numFmt w:val="bullet"/>
+      <w:lvlText w:val=""/>
+      <w:lvlJc w:val="left"/>
+      <w:pPr>
+        <w:ind w:left="6480" w:hanging="360"/>
+      </w:pPr>
+      <w:rPr>
+        <w:rFonts w:ascii="Wingdings" w:hAnsi="Wingdings" w:hint="default"/>
+      </w:rPr>
+    </w:lvl>
+  </w:abstractNum>
   <w:num w:numId="1" w16cid:durableId="239759448">
+    <w:abstractNumId w:val="3"/>
+  </w:num>
+  <w:num w:numId="2" w16cid:durableId="1512186466">
+    <w:abstractNumId w:val="4"/>
+  </w:num>
+  <w:num w:numId="3" w16cid:durableId="1851334915">
+    <w:abstractNumId w:val="2"/>
+  </w:num>
+  <w:num w:numId="4" w16cid:durableId="425806836">
     <w:abstractNumId w:val="0"/>
+  </w:num>
+  <w:num w:numId="5" w16cid:durableId="803499452">
+    <w:abstractNumId w:val="1"/>
   </w:num>
 </w:numbering>
 </file>
@@ -1892,6 +3029,27 @@
       <w:contextualSpacing/>
     </w:pPr>
   </w:style>
+  <w:style w:type="character" w:styleId="Hyperlink">
+    <w:name w:val="Hyperlink"/>
+    <w:basedOn w:val="DefaultParagraphFont"/>
+    <w:uiPriority w:val="99"/>
+    <w:unhideWhenUsed/>
+    <w:rsid w:val="003E322A"/>
+    <w:rPr>
+      <w:color w:val="0563C1" w:themeColor="hyperlink"/>
+      <w:u w:val="single"/>
+    </w:rPr>
+  </w:style>
+  <w:style w:type="character" w:styleId="UnresolvedMention">
+    <w:name w:val="Unresolved Mention"/>
+    <w:basedOn w:val="DefaultParagraphFont"/>
+    <w:uiPriority w:val="99"/>
+    <w:rsid w:val="003E322A"/>
+    <w:rPr>
+      <w:color w:val="605E5C"/>
+      <w:shd w:val="clear" w:color="auto" w:fill="E1DFDD"/>
+    </w:rPr>
+  </w:style>
 </w:styles>
 </file>
 

</xml_diff>